<commit_message>
Update Paper 21Jun19 0359
</commit_message>
<xml_diff>
--- a/paper/paper.docx
+++ b/paper/paper.docx
@@ -132,27 +132,29 @@
           <w:cs/>
         </w:rPr>
         <w:br/>
-      </w:r>
-      <w:r>
-        <w:rPr>
-          <w:rFonts w:ascii="TH SarabunPSK" w:eastAsia="Times New Roman" w:hAnsi="TH SarabunPSK" w:cs="TH SarabunPSK"/>
+        <w:t>สำหรับนักเรียน ม.602 โรงเรียนสวนกุหลาบวิทยาลั</w:t>
+      </w:r>
+      <w:r>
+        <w:rPr>
+          <w:rFonts w:ascii="TH SarabunPSK" w:eastAsia="Times New Roman" w:hAnsi="TH SarabunPSK" w:cs="TH SarabunPSK" w:hint="cs"/>
           <w:color w:val="000000"/>
           <w:sz w:val="40"/>
           <w:szCs w:val="40"/>
           <w:cs/>
         </w:rPr>
-        <w:t>สำหรับนักเรียน ม.602 โรงเรียนสวนกุหลาบวิทยาลั</w:t>
-      </w:r>
-      <w:r>
-        <w:rPr>
-          <w:rFonts w:ascii="TH SarabunPSK" w:eastAsia="Times New Roman" w:hAnsi="TH SarabunPSK" w:cs="TH SarabunPSK" w:hint="cs"/>
+        <w:t>ย</w:t>
+      </w:r>
+    </w:p>
+    <w:p>
+      <w:pPr>
+        <w:jc w:val="center"/>
+        <w:rPr>
+          <w:rFonts w:ascii="TH SarabunPSK" w:eastAsia="Times New Roman" w:hAnsi="TH SarabunPSK" w:cs="TH SarabunPSK"/>
           <w:color w:val="000000"/>
           <w:sz w:val="40"/>
           <w:szCs w:val="40"/>
-          <w:cs/>
-        </w:rPr>
-        <w:t>ย</w:t>
-      </w:r>
+        </w:rPr>
+      </w:pPr>
     </w:p>
     <w:p>
       <w:pPr>
@@ -164,6 +166,26 @@
           <w:szCs w:val="40"/>
         </w:rPr>
       </w:pPr>
+      <w:r>
+        <w:rPr>
+          <w:rFonts w:ascii="TH SarabunPSK" w:eastAsia="Times New Roman" w:hAnsi="TH SarabunPSK" w:cs="TH SarabunPSK" w:hint="cs"/>
+          <w:color w:val="000000"/>
+          <w:sz w:val="40"/>
+          <w:szCs w:val="40"/>
+          <w:cs/>
+        </w:rPr>
+        <w:t>จัดทำ</w:t>
+      </w:r>
+      <w:r>
+        <w:rPr>
+          <w:rFonts w:ascii="TH SarabunPSK" w:eastAsia="Times New Roman" w:hAnsi="TH SarabunPSK" w:cs="TH SarabunPSK" w:hint="cs"/>
+          <w:color w:val="000000"/>
+          <w:sz w:val="40"/>
+          <w:szCs w:val="40"/>
+          <w:cs/>
+        </w:rPr>
+        <w:t>โดย</w:t>
+      </w:r>
     </w:p>
     <w:p>
       <w:pPr>
@@ -183,7 +205,7 @@
           <w:szCs w:val="40"/>
           <w:cs/>
         </w:rPr>
-        <w:t>จัดทำ</w:t>
+        <w:t>นาย</w:t>
       </w:r>
       <w:r>
         <w:rPr>
@@ -193,7 +215,71 @@
           <w:szCs w:val="40"/>
           <w:cs/>
         </w:rPr>
-        <w:t>โดย</w:t>
+        <w:t>พง</w:t>
+      </w:r>
+      <w:proofErr w:type="spellStart"/>
+      <w:r>
+        <w:rPr>
+          <w:rFonts w:ascii="TH SarabunPSK" w:eastAsia="Times New Roman" w:hAnsi="TH SarabunPSK" w:cs="TH SarabunPSK" w:hint="cs"/>
+          <w:color w:val="000000"/>
+          <w:sz w:val="40"/>
+          <w:szCs w:val="40"/>
+          <w:cs/>
+        </w:rPr>
+        <w:t>ษ์</w:t>
+      </w:r>
+      <w:proofErr w:type="spellEnd"/>
+      <w:r>
+        <w:rPr>
+          <w:rFonts w:ascii="TH SarabunPSK" w:eastAsia="Times New Roman" w:hAnsi="TH SarabunPSK" w:cs="TH SarabunPSK" w:hint="cs"/>
+          <w:color w:val="000000"/>
+          <w:sz w:val="40"/>
+          <w:szCs w:val="40"/>
+          <w:cs/>
+        </w:rPr>
+        <w:t>เทวิน นาคพงศ์พิมาน</w:t>
+      </w:r>
+      <w:r>
+        <w:rPr>
+          <w:rFonts w:ascii="TH SarabunPSK" w:eastAsia="Times New Roman" w:hAnsi="TH SarabunPSK" w:cs="TH SarabunPSK"/>
+          <w:color w:val="000000"/>
+          <w:sz w:val="40"/>
+          <w:szCs w:val="40"/>
+          <w:cs/>
+        </w:rPr>
+        <w:br/>
+      </w:r>
+      <w:r>
+        <w:rPr>
+          <w:rFonts w:ascii="TH SarabunPSK" w:eastAsia="Times New Roman" w:hAnsi="TH SarabunPSK" w:cs="TH SarabunPSK" w:hint="cs"/>
+          <w:color w:val="000000"/>
+          <w:sz w:val="40"/>
+          <w:szCs w:val="40"/>
+          <w:cs/>
+        </w:rPr>
+        <w:t>นาย</w:t>
+      </w:r>
+      <w:proofErr w:type="spellStart"/>
+      <w:r>
+        <w:rPr>
+          <w:rFonts w:ascii="TH SarabunPSK" w:eastAsia="Times New Roman" w:hAnsi="TH SarabunPSK" w:cs="TH SarabunPSK" w:hint="cs"/>
+          <w:color w:val="000000"/>
+          <w:sz w:val="40"/>
+          <w:szCs w:val="40"/>
+          <w:cs/>
+        </w:rPr>
+        <w:t>วศ</w:t>
+      </w:r>
+      <w:proofErr w:type="spellEnd"/>
+      <w:r>
+        <w:rPr>
+          <w:rFonts w:ascii="TH SarabunPSK" w:eastAsia="Times New Roman" w:hAnsi="TH SarabunPSK" w:cs="TH SarabunPSK" w:hint="cs"/>
+          <w:color w:val="000000"/>
+          <w:sz w:val="40"/>
+          <w:szCs w:val="40"/>
+          <w:cs/>
+        </w:rPr>
+        <w:t>กร นพวรรณพร</w:t>
       </w:r>
     </w:p>
     <w:p>
@@ -206,16 +292,17 @@
           <w:szCs w:val="40"/>
         </w:rPr>
       </w:pPr>
-      <w:r>
-        <w:rPr>
-          <w:rFonts w:ascii="TH SarabunPSK" w:eastAsia="Times New Roman" w:hAnsi="TH SarabunPSK" w:cs="TH SarabunPSK" w:hint="cs"/>
+    </w:p>
+    <w:p>
+      <w:pPr>
+        <w:jc w:val="center"/>
+        <w:rPr>
+          <w:rFonts w:ascii="TH SarabunPSK" w:eastAsia="Times New Roman" w:hAnsi="TH SarabunPSK" w:cs="TH SarabunPSK"/>
           <w:color w:val="000000"/>
           <w:sz w:val="40"/>
           <w:szCs w:val="40"/>
-          <w:cs/>
-        </w:rPr>
-        <w:t>นาย</w:t>
-      </w:r>
+        </w:rPr>
+      </w:pPr>
       <w:r>
         <w:rPr>
           <w:rFonts w:ascii="TH SarabunPSK" w:eastAsia="Times New Roman" w:hAnsi="TH SarabunPSK" w:cs="TH SarabunPSK" w:hint="cs"/>
@@ -224,9 +311,20 @@
           <w:szCs w:val="40"/>
           <w:cs/>
         </w:rPr>
-        <w:t>พง</w:t>
-      </w:r>
-      <w:proofErr w:type="spellStart"/>
+        <w:t>อาจารย์ที่ปรึกษา</w:t>
+      </w:r>
+    </w:p>
+    <w:p>
+      <w:pPr>
+        <w:jc w:val="center"/>
+        <w:rPr>
+          <w:rFonts w:ascii="TH SarabunPSK" w:eastAsia="Times New Roman" w:hAnsi="TH SarabunPSK" w:cs="TH SarabunPSK"/>
+          <w:b/>
+          <w:bCs/>
+          <w:color w:val="000000"/>
+          <w:sz w:val="28"/>
+        </w:rPr>
+      </w:pPr>
       <w:r>
         <w:rPr>
           <w:rFonts w:ascii="TH SarabunPSK" w:eastAsia="Times New Roman" w:hAnsi="TH SarabunPSK" w:cs="TH SarabunPSK" w:hint="cs"/>
@@ -235,9 +333,9 @@
           <w:szCs w:val="40"/>
           <w:cs/>
         </w:rPr>
-        <w:t>ษ์</w:t>
-      </w:r>
-      <w:proofErr w:type="spellEnd"/>
+        <w:t>อาจารย์</w:t>
+      </w:r>
+      <w:proofErr w:type="spellStart"/>
       <w:r>
         <w:rPr>
           <w:rFonts w:ascii="TH SarabunPSK" w:eastAsia="Times New Roman" w:hAnsi="TH SarabunPSK" w:cs="TH SarabunPSK" w:hint="cs"/>
@@ -246,29 +344,28 @@
           <w:szCs w:val="40"/>
           <w:cs/>
         </w:rPr>
-        <w:t>เทวิน นาคพงศ์พิมาน</w:t>
-      </w:r>
-      <w:r>
-        <w:rPr>
-          <w:rFonts w:ascii="TH SarabunPSK" w:eastAsia="Times New Roman" w:hAnsi="TH SarabunPSK" w:cs="TH SarabunPSK"/>
+        <w:t>ปิย</w:t>
+      </w:r>
+      <w:proofErr w:type="spellEnd"/>
+      <w:r>
+        <w:rPr>
+          <w:rFonts w:ascii="TH SarabunPSK" w:eastAsia="Times New Roman" w:hAnsi="TH SarabunPSK" w:cs="TH SarabunPSK" w:hint="cs"/>
           <w:color w:val="000000"/>
           <w:sz w:val="40"/>
           <w:szCs w:val="40"/>
           <w:cs/>
         </w:rPr>
-        <w:br/>
-      </w:r>
-      <w:r>
-        <w:rPr>
-          <w:rFonts w:ascii="TH SarabunPSK" w:eastAsia="Times New Roman" w:hAnsi="TH SarabunPSK" w:cs="TH SarabunPSK" w:hint="cs"/>
+        <w:t>มาศ ศรีสมพันธ์</w:t>
+      </w:r>
+      <w:r>
+        <w:rPr>
+          <w:rFonts w:ascii="TH SarabunPSK" w:eastAsia="Times New Roman" w:hAnsi="TH SarabunPSK" w:cs="TH SarabunPSK"/>
           <w:color w:val="000000"/>
           <w:sz w:val="40"/>
           <w:szCs w:val="40"/>
-          <w:cs/>
-        </w:rPr>
-        <w:t>นาย</w:t>
-      </w:r>
-      <w:proofErr w:type="spellStart"/>
+        </w:rPr>
+        <w:br/>
+      </w:r>
       <w:r>
         <w:rPr>
           <w:rFonts w:ascii="TH SarabunPSK" w:eastAsia="Times New Roman" w:hAnsi="TH SarabunPSK" w:cs="TH SarabunPSK" w:hint="cs"/>
@@ -277,9 +374,9 @@
           <w:szCs w:val="40"/>
           <w:cs/>
         </w:rPr>
-        <w:t>วศ</w:t>
-      </w:r>
-      <w:proofErr w:type="spellEnd"/>
+        <w:t>อาจารย์</w:t>
+      </w:r>
+      <w:proofErr w:type="spellStart"/>
       <w:r>
         <w:rPr>
           <w:rFonts w:ascii="TH SarabunPSK" w:eastAsia="Times New Roman" w:hAnsi="TH SarabunPSK" w:cs="TH SarabunPSK" w:hint="cs"/>
@@ -288,17 +385,80 @@
           <w:szCs w:val="40"/>
           <w:cs/>
         </w:rPr>
-        <w:t>กร นพวรรณพร</w:t>
+        <w:t>อัญ</w:t>
+      </w:r>
+      <w:proofErr w:type="spellEnd"/>
+      <w:r>
+        <w:rPr>
+          <w:rFonts w:ascii="TH SarabunPSK" w:eastAsia="Times New Roman" w:hAnsi="TH SarabunPSK" w:cs="TH SarabunPSK" w:hint="cs"/>
+          <w:color w:val="000000"/>
+          <w:sz w:val="40"/>
+          <w:szCs w:val="40"/>
+          <w:cs/>
+        </w:rPr>
+        <w:t>ชานา นิ่มอนุ</w:t>
+      </w:r>
+      <w:proofErr w:type="spellStart"/>
+      <w:r>
+        <w:rPr>
+          <w:rFonts w:ascii="TH SarabunPSK" w:eastAsia="Times New Roman" w:hAnsi="TH SarabunPSK" w:cs="TH SarabunPSK" w:hint="cs"/>
+          <w:color w:val="000000"/>
+          <w:sz w:val="40"/>
+          <w:szCs w:val="40"/>
+          <w:cs/>
+        </w:rPr>
+        <w:t>สส</w:t>
+      </w:r>
+      <w:proofErr w:type="spellEnd"/>
+      <w:r>
+        <w:rPr>
+          <w:rFonts w:ascii="TH SarabunPSK" w:eastAsia="Times New Roman" w:hAnsi="TH SarabunPSK" w:cs="TH SarabunPSK" w:hint="cs"/>
+          <w:color w:val="000000"/>
+          <w:sz w:val="40"/>
+          <w:szCs w:val="40"/>
+          <w:cs/>
+        </w:rPr>
+        <w:t>รณ์สกุล</w:t>
+      </w:r>
+      <w:r>
+        <w:rPr>
+          <w:rFonts w:ascii="TH SarabunPSK" w:eastAsia="Times New Roman" w:hAnsi="TH SarabunPSK" w:cs="TH SarabunPSK"/>
+          <w:color w:val="000000"/>
+          <w:sz w:val="40"/>
+          <w:szCs w:val="40"/>
+        </w:rPr>
+        <w:br/>
+      </w:r>
+      <w:r>
+        <w:rPr>
+          <w:rFonts w:ascii="TH SarabunPSK" w:eastAsia="Times New Roman" w:hAnsi="TH SarabunPSK" w:cs="TH SarabunPSK" w:hint="cs"/>
+          <w:color w:val="000000"/>
+          <w:sz w:val="40"/>
+          <w:szCs w:val="40"/>
+          <w:cs/>
+        </w:rPr>
+        <w:t xml:space="preserve">อาจารย์เสาวลักษณ์ </w:t>
+      </w:r>
+      <w:r>
+        <w:rPr>
+          <w:rFonts w:ascii="TH SarabunPSK" w:eastAsia="Times New Roman" w:hAnsi="TH SarabunPSK" w:cs="TH SarabunPSK" w:hint="cs"/>
+          <w:color w:val="000000"/>
+          <w:sz w:val="40"/>
+          <w:szCs w:val="40"/>
+          <w:cs/>
+        </w:rPr>
+        <w:t>กังวานสกุลทอง</w:t>
       </w:r>
     </w:p>
     <w:p>
       <w:pPr>
         <w:jc w:val="center"/>
         <w:rPr>
-          <w:rFonts w:ascii="TH SarabunPSK" w:eastAsia="Times New Roman" w:hAnsi="TH SarabunPSK" w:cs="TH SarabunPSK" w:hint="cs"/>
-          <w:color w:val="000000"/>
-          <w:sz w:val="40"/>
-          <w:szCs w:val="40"/>
+          <w:rFonts w:ascii="TH SarabunPSK" w:eastAsia="Times New Roman" w:hAnsi="TH SarabunPSK" w:cs="TH SarabunPSK"/>
+          <w:b/>
+          <w:bCs/>
+          <w:color w:val="000000"/>
+          <w:sz w:val="28"/>
         </w:rPr>
       </w:pPr>
     </w:p>
@@ -308,175 +468,6 @@
         <w:rPr>
           <w:rFonts w:ascii="TH SarabunPSK" w:eastAsia="Times New Roman" w:hAnsi="TH SarabunPSK" w:cs="TH SarabunPSK"/>
           <w:color w:val="000000"/>
-          <w:sz w:val="40"/>
-          <w:szCs w:val="40"/>
-        </w:rPr>
-      </w:pPr>
-      <w:r>
-        <w:rPr>
-          <w:rFonts w:ascii="TH SarabunPSK" w:eastAsia="Times New Roman" w:hAnsi="TH SarabunPSK" w:cs="TH SarabunPSK" w:hint="cs"/>
-          <w:color w:val="000000"/>
-          <w:sz w:val="40"/>
-          <w:szCs w:val="40"/>
-          <w:cs/>
-        </w:rPr>
-        <w:t>อาจารย์ที่ปรึกษา</w:t>
-      </w:r>
-    </w:p>
-    <w:p>
-      <w:pPr>
-        <w:jc w:val="center"/>
-        <w:rPr>
-          <w:rFonts w:ascii="TH SarabunPSK" w:eastAsia="Times New Roman" w:hAnsi="TH SarabunPSK" w:cs="TH SarabunPSK"/>
-          <w:b/>
-          <w:bCs/>
-          <w:color w:val="000000"/>
-          <w:sz w:val="28"/>
-        </w:rPr>
-      </w:pPr>
-      <w:r>
-        <w:rPr>
-          <w:rFonts w:ascii="TH SarabunPSK" w:eastAsia="Times New Roman" w:hAnsi="TH SarabunPSK" w:cs="TH SarabunPSK" w:hint="cs"/>
-          <w:color w:val="000000"/>
-          <w:sz w:val="40"/>
-          <w:szCs w:val="40"/>
-          <w:cs/>
-        </w:rPr>
-        <w:t>อาจารย์</w:t>
-      </w:r>
-      <w:proofErr w:type="spellStart"/>
-      <w:r>
-        <w:rPr>
-          <w:rFonts w:ascii="TH SarabunPSK" w:eastAsia="Times New Roman" w:hAnsi="TH SarabunPSK" w:cs="TH SarabunPSK" w:hint="cs"/>
-          <w:color w:val="000000"/>
-          <w:sz w:val="40"/>
-          <w:szCs w:val="40"/>
-          <w:cs/>
-        </w:rPr>
-        <w:t>ปิย</w:t>
-      </w:r>
-      <w:proofErr w:type="spellEnd"/>
-      <w:r>
-        <w:rPr>
-          <w:rFonts w:ascii="TH SarabunPSK" w:eastAsia="Times New Roman" w:hAnsi="TH SarabunPSK" w:cs="TH SarabunPSK" w:hint="cs"/>
-          <w:color w:val="000000"/>
-          <w:sz w:val="40"/>
-          <w:szCs w:val="40"/>
-          <w:cs/>
-        </w:rPr>
-        <w:t>มาศ ศรีสมพันธ์</w:t>
-      </w:r>
-      <w:r>
-        <w:rPr>
-          <w:rFonts w:ascii="TH SarabunPSK" w:eastAsia="Times New Roman" w:hAnsi="TH SarabunPSK" w:cs="TH SarabunPSK"/>
-          <w:color w:val="000000"/>
-          <w:sz w:val="40"/>
-          <w:szCs w:val="40"/>
-        </w:rPr>
-        <w:br/>
-      </w:r>
-      <w:r>
-        <w:rPr>
-          <w:rFonts w:ascii="TH SarabunPSK" w:eastAsia="Times New Roman" w:hAnsi="TH SarabunPSK" w:cs="TH SarabunPSK" w:hint="cs"/>
-          <w:color w:val="000000"/>
-          <w:sz w:val="40"/>
-          <w:szCs w:val="40"/>
-          <w:cs/>
-        </w:rPr>
-        <w:t>อาจารย์</w:t>
-      </w:r>
-      <w:proofErr w:type="spellStart"/>
-      <w:r>
-        <w:rPr>
-          <w:rFonts w:ascii="TH SarabunPSK" w:eastAsia="Times New Roman" w:hAnsi="TH SarabunPSK" w:cs="TH SarabunPSK" w:hint="cs"/>
-          <w:color w:val="000000"/>
-          <w:sz w:val="40"/>
-          <w:szCs w:val="40"/>
-          <w:cs/>
-        </w:rPr>
-        <w:t>อัญ</w:t>
-      </w:r>
-      <w:proofErr w:type="spellEnd"/>
-      <w:r>
-        <w:rPr>
-          <w:rFonts w:ascii="TH SarabunPSK" w:eastAsia="Times New Roman" w:hAnsi="TH SarabunPSK" w:cs="TH SarabunPSK" w:hint="cs"/>
-          <w:color w:val="000000"/>
-          <w:sz w:val="40"/>
-          <w:szCs w:val="40"/>
-          <w:cs/>
-        </w:rPr>
-        <w:t>ชานา นิ่มอนุ</w:t>
-      </w:r>
-      <w:proofErr w:type="spellStart"/>
-      <w:r>
-        <w:rPr>
-          <w:rFonts w:ascii="TH SarabunPSK" w:eastAsia="Times New Roman" w:hAnsi="TH SarabunPSK" w:cs="TH SarabunPSK" w:hint="cs"/>
-          <w:color w:val="000000"/>
-          <w:sz w:val="40"/>
-          <w:szCs w:val="40"/>
-          <w:cs/>
-        </w:rPr>
-        <w:t>สส</w:t>
-      </w:r>
-      <w:proofErr w:type="spellEnd"/>
-      <w:r>
-        <w:rPr>
-          <w:rFonts w:ascii="TH SarabunPSK" w:eastAsia="Times New Roman" w:hAnsi="TH SarabunPSK" w:cs="TH SarabunPSK" w:hint="cs"/>
-          <w:color w:val="000000"/>
-          <w:sz w:val="40"/>
-          <w:szCs w:val="40"/>
-          <w:cs/>
-        </w:rPr>
-        <w:t>รณ์สกุล</w:t>
-      </w:r>
-      <w:r>
-        <w:rPr>
-          <w:rFonts w:ascii="TH SarabunPSK" w:eastAsia="Times New Roman" w:hAnsi="TH SarabunPSK" w:cs="TH SarabunPSK"/>
-          <w:color w:val="000000"/>
-          <w:sz w:val="40"/>
-          <w:szCs w:val="40"/>
-        </w:rPr>
-        <w:br/>
-      </w:r>
-      <w:r>
-        <w:rPr>
-          <w:rFonts w:ascii="TH SarabunPSK" w:eastAsia="Times New Roman" w:hAnsi="TH SarabunPSK" w:cs="TH SarabunPSK" w:hint="cs"/>
-          <w:color w:val="000000"/>
-          <w:sz w:val="40"/>
-          <w:szCs w:val="40"/>
-          <w:cs/>
-        </w:rPr>
-        <w:t xml:space="preserve">อาจารย์เสาวลักษณ์ </w:t>
-      </w:r>
-      <w:r>
-        <w:rPr>
-          <w:rFonts w:ascii="TH SarabunPSK" w:eastAsia="Times New Roman" w:hAnsi="TH SarabunPSK" w:cs="TH SarabunPSK" w:hint="cs"/>
-          <w:color w:val="000000"/>
-          <w:sz w:val="40"/>
-          <w:szCs w:val="40"/>
-          <w:cs/>
-        </w:rPr>
-        <w:t>กังวานสกุลทอง</w:t>
-      </w:r>
-    </w:p>
-    <w:p>
-      <w:pPr>
-        <w:jc w:val="center"/>
-        <w:rPr>
-          <w:rFonts w:ascii="TH SarabunPSK" w:eastAsia="Times New Roman" w:hAnsi="TH SarabunPSK" w:cs="TH SarabunPSK" w:hint="cs"/>
-          <w:b/>
-          <w:bCs/>
-          <w:color w:val="000000"/>
-          <w:sz w:val="28"/>
-        </w:rPr>
-      </w:pPr>
-    </w:p>
-    <w:p>
-      <w:pPr>
-        <w:jc w:val="center"/>
-        <w:rPr>
-          <w:rFonts w:ascii="TH SarabunPSK" w:eastAsia="Times New Roman" w:hAnsi="TH SarabunPSK" w:cs="TH SarabunPSK"/>
-          <w:color w:val="000000"/>
           <w:sz w:val="36"/>
           <w:szCs w:val="36"/>
         </w:rPr>
@@ -603,26 +594,26 @@
           <w:szCs w:val="36"/>
           <w:cs/>
         </w:rPr>
-        <w:t xml:space="preserve">และรายวิชา </w:t>
-      </w:r>
-      <w:r>
-        <w:rPr>
-          <w:rFonts w:ascii="TH SarabunPSK" w:eastAsia="Times New Roman" w:hAnsi="TH SarabunPSK" w:cs="TH SarabunPSK" w:hint="cs"/>
+        <w:t>และรายวิชา ว</w:t>
+      </w:r>
+      <w:r>
+        <w:rPr>
+          <w:rFonts w:ascii="TH SarabunPSK" w:eastAsia="Times New Roman" w:hAnsi="TH SarabunPSK" w:cs="TH SarabunPSK"/>
           <w:color w:val="000000"/>
           <w:sz w:val="36"/>
           <w:szCs w:val="36"/>
-          <w:cs/>
-        </w:rPr>
-        <w:t>ว</w:t>
-      </w:r>
-      <w:r>
-        <w:rPr>
-          <w:rFonts w:ascii="TH SarabunPSK" w:eastAsia="Times New Roman" w:hAnsi="TH SarabunPSK" w:cs="TH SarabunPSK"/>
+        </w:rPr>
+        <w:t xml:space="preserve">30295 </w:t>
+      </w:r>
+      <w:r>
+        <w:rPr>
+          <w:rFonts w:ascii="TH SarabunPSK" w:eastAsia="Times New Roman" w:hAnsi="TH SarabunPSK" w:cs="TH SarabunPSK" w:hint="cs"/>
           <w:color w:val="000000"/>
           <w:sz w:val="36"/>
           <w:szCs w:val="36"/>
-        </w:rPr>
-        <w:t>3029</w:t>
+          <w:cs/>
+        </w:rPr>
+        <w:t xml:space="preserve">โครงงานวิทยาศาสตร์สร้างสรรค์ </w:t>
       </w:r>
       <w:r>
         <w:rPr>
@@ -631,7 +622,7 @@
           <w:sz w:val="36"/>
           <w:szCs w:val="36"/>
         </w:rPr>
-        <w:t>5</w:t>
+        <w:t>2</w:t>
       </w:r>
       <w:r>
         <w:rPr>
@@ -640,7 +631,7 @@
           <w:sz w:val="36"/>
           <w:szCs w:val="36"/>
         </w:rPr>
-        <w:t xml:space="preserve"> </w:t>
+        <w:br/>
       </w:r>
       <w:r>
         <w:rPr>
@@ -650,7 +641,7 @@
           <w:szCs w:val="36"/>
           <w:cs/>
         </w:rPr>
-        <w:t xml:space="preserve">โครงงานวิทยาศาสตร์สร้างสรรค์ </w:t>
+        <w:t>ภาคเรียนที่</w:t>
       </w:r>
       <w:r>
         <w:rPr>
@@ -659,72 +650,26 @@
           <w:sz w:val="36"/>
           <w:szCs w:val="36"/>
         </w:rPr>
-        <w:t>2</w:t>
-      </w:r>
-      <w:r>
-        <w:rPr>
-          <w:rFonts w:ascii="TH SarabunPSK" w:eastAsia="Times New Roman" w:hAnsi="TH SarabunPSK" w:cs="TH SarabunPSK"/>
+        <w:t xml:space="preserve"> 1 </w:t>
+      </w:r>
+      <w:r>
+        <w:rPr>
+          <w:rFonts w:ascii="TH SarabunPSK" w:eastAsia="Times New Roman" w:hAnsi="TH SarabunPSK" w:cs="TH SarabunPSK" w:hint="cs"/>
           <w:color w:val="000000"/>
           <w:sz w:val="36"/>
           <w:szCs w:val="36"/>
-        </w:rPr>
-        <w:br/>
-      </w:r>
-      <w:r>
-        <w:rPr>
-          <w:rFonts w:ascii="TH SarabunPSK" w:eastAsia="Times New Roman" w:hAnsi="TH SarabunPSK" w:cs="TH SarabunPSK" w:hint="cs"/>
+          <w:cs/>
+        </w:rPr>
+        <w:t xml:space="preserve">ปีการศึกษา </w:t>
+      </w:r>
+      <w:r>
+        <w:rPr>
+          <w:rFonts w:ascii="TH SarabunPSK" w:eastAsia="Times New Roman" w:hAnsi="TH SarabunPSK" w:cs="TH SarabunPSK"/>
           <w:color w:val="000000"/>
           <w:sz w:val="36"/>
           <w:szCs w:val="36"/>
-          <w:cs/>
-        </w:rPr>
-        <w:t>ภาคเรียนที่</w:t>
-      </w:r>
-      <w:r>
-        <w:rPr>
-          <w:rFonts w:ascii="TH SarabunPSK" w:eastAsia="Times New Roman" w:hAnsi="TH SarabunPSK" w:cs="TH SarabunPSK"/>
-          <w:color w:val="000000"/>
-          <w:sz w:val="36"/>
-          <w:szCs w:val="36"/>
-        </w:rPr>
-        <w:t xml:space="preserve"> 1</w:t>
-      </w:r>
-      <w:r>
-        <w:rPr>
-          <w:rFonts w:ascii="TH SarabunPSK" w:eastAsia="Times New Roman" w:hAnsi="TH SarabunPSK" w:cs="TH SarabunPSK"/>
-          <w:color w:val="000000"/>
-          <w:sz w:val="36"/>
-          <w:szCs w:val="36"/>
-        </w:rPr>
-        <w:t xml:space="preserve"> </w:t>
-      </w:r>
-      <w:r>
-        <w:rPr>
-          <w:rFonts w:ascii="TH SarabunPSK" w:eastAsia="Times New Roman" w:hAnsi="TH SarabunPSK" w:cs="TH SarabunPSK" w:hint="cs"/>
-          <w:color w:val="000000"/>
-          <w:sz w:val="36"/>
-          <w:szCs w:val="36"/>
-          <w:cs/>
-        </w:rPr>
-        <w:t xml:space="preserve">ปีการศึกษา </w:t>
-      </w:r>
-      <w:r>
-        <w:rPr>
-          <w:rFonts w:ascii="TH SarabunPSK" w:eastAsia="Times New Roman" w:hAnsi="TH SarabunPSK" w:cs="TH SarabunPSK"/>
-          <w:color w:val="000000"/>
-          <w:sz w:val="36"/>
-          <w:szCs w:val="36"/>
-        </w:rPr>
-        <w:t>256</w:t>
-      </w:r>
-      <w:r>
-        <w:rPr>
-          <w:rFonts w:ascii="TH SarabunPSK" w:eastAsia="Times New Roman" w:hAnsi="TH SarabunPSK" w:cs="TH SarabunPSK"/>
-          <w:color w:val="000000"/>
-          <w:sz w:val="36"/>
-          <w:szCs w:val="36"/>
-        </w:rPr>
-        <w:t xml:space="preserve">2 </w:t>
+        </w:rPr>
+        <w:t xml:space="preserve">2562 </w:t>
       </w:r>
       <w:r>
         <w:rPr>
@@ -1063,68 +1008,91 @@
           <w:szCs w:val="40"/>
           <w:cs/>
         </w:rPr>
-        <w:t xml:space="preserve"> </w:t>
-      </w:r>
-      <w:r>
-        <w:rPr>
-          <w:rFonts w:ascii="TH SarabunPSK" w:eastAsia="Times New Roman" w:hAnsi="TH SarabunPSK" w:cs="TH SarabunPSK" w:hint="cs"/>
+        <w:t xml:space="preserve"> ม.</w:t>
+      </w:r>
+      <w:r>
+        <w:rPr>
+          <w:rFonts w:ascii="TH SarabunPSK" w:eastAsia="Times New Roman" w:hAnsi="TH SarabunPSK" w:cs="TH SarabunPSK"/>
           <w:color w:val="000000"/>
           <w:sz w:val="40"/>
           <w:szCs w:val="40"/>
-          <w:cs/>
-        </w:rPr>
-        <w:t>ม.</w:t>
-      </w:r>
-      <w:r>
-        <w:rPr>
-          <w:rFonts w:ascii="TH SarabunPSK" w:eastAsia="Times New Roman" w:hAnsi="TH SarabunPSK" w:cs="TH SarabunPSK"/>
+        </w:rPr>
+        <w:t xml:space="preserve">602 </w:t>
+      </w:r>
+      <w:r>
+        <w:rPr>
+          <w:rFonts w:ascii="TH SarabunPSK" w:eastAsia="Times New Roman" w:hAnsi="TH SarabunPSK" w:cs="TH SarabunPSK" w:hint="cs"/>
           <w:color w:val="000000"/>
           <w:sz w:val="40"/>
           <w:szCs w:val="40"/>
-        </w:rPr>
-        <w:t xml:space="preserve">602 </w:t>
-      </w:r>
-      <w:r>
-        <w:rPr>
-          <w:rFonts w:ascii="TH SarabunPSK" w:eastAsia="Times New Roman" w:hAnsi="TH SarabunPSK" w:cs="TH SarabunPSK" w:hint="cs"/>
+          <w:cs/>
+        </w:rPr>
+        <w:t xml:space="preserve">เลขที่ </w:t>
+      </w:r>
+      <w:r>
+        <w:rPr>
+          <w:rFonts w:ascii="TH SarabunPSK" w:eastAsia="Times New Roman" w:hAnsi="TH SarabunPSK" w:cs="TH SarabunPSK"/>
           <w:color w:val="000000"/>
           <w:sz w:val="40"/>
           <w:szCs w:val="40"/>
-          <w:cs/>
-        </w:rPr>
-        <w:t xml:space="preserve">เลขที่ </w:t>
-      </w:r>
-      <w:r>
+        </w:rPr>
+        <w:t>31</w:t>
+      </w:r>
+    </w:p>
+    <w:p>
+      <w:pPr>
+        <w:jc w:val="center"/>
         <w:rPr>
           <w:rFonts w:ascii="TH SarabunPSK" w:eastAsia="Times New Roman" w:hAnsi="TH SarabunPSK" w:cs="TH SarabunPSK"/>
           <w:color w:val="000000"/>
           <w:sz w:val="40"/>
           <w:szCs w:val="40"/>
         </w:rPr>
-        <w:t>31</w:t>
-      </w:r>
+      </w:pPr>
     </w:p>
     <w:p>
       <w:pPr>
         <w:jc w:val="center"/>
         <w:rPr>
-          <w:rFonts w:ascii="TH SarabunPSK" w:eastAsia="Times New Roman" w:hAnsi="TH SarabunPSK" w:cs="TH SarabunPSK" w:hint="cs"/>
+          <w:rFonts w:ascii="TH SarabunPSK" w:eastAsia="Times New Roman" w:hAnsi="TH SarabunPSK" w:cs="TH SarabunPSK"/>
           <w:color w:val="000000"/>
           <w:sz w:val="40"/>
           <w:szCs w:val="40"/>
         </w:rPr>
       </w:pPr>
+      <w:r>
+        <w:rPr>
+          <w:rFonts w:ascii="TH SarabunPSK" w:eastAsia="Times New Roman" w:hAnsi="TH SarabunPSK" w:cs="TH SarabunPSK" w:hint="cs"/>
+          <w:color w:val="000000"/>
+          <w:sz w:val="40"/>
+          <w:szCs w:val="40"/>
+          <w:cs/>
+        </w:rPr>
+        <w:t>อาจารย์ที่ปรึกษา</w:t>
+      </w:r>
     </w:p>
     <w:p>
       <w:pPr>
         <w:jc w:val="center"/>
         <w:rPr>
           <w:rFonts w:ascii="TH SarabunPSK" w:eastAsia="Times New Roman" w:hAnsi="TH SarabunPSK" w:cs="TH SarabunPSK"/>
+          <w:b/>
+          <w:bCs/>
+          <w:color w:val="000000"/>
+          <w:sz w:val="28"/>
+        </w:rPr>
+      </w:pPr>
+      <w:r>
+        <w:rPr>
+          <w:rFonts w:ascii="TH SarabunPSK" w:eastAsia="Times New Roman" w:hAnsi="TH SarabunPSK" w:cs="TH SarabunPSK" w:hint="cs"/>
           <w:color w:val="000000"/>
           <w:sz w:val="40"/>
           <w:szCs w:val="40"/>
-        </w:rPr>
-      </w:pPr>
+          <w:cs/>
+        </w:rPr>
+        <w:t>อาจารย์</w:t>
+      </w:r>
+      <w:proofErr w:type="spellStart"/>
       <w:r>
         <w:rPr>
           <w:rFonts w:ascii="TH SarabunPSK" w:eastAsia="Times New Roman" w:hAnsi="TH SarabunPSK" w:cs="TH SarabunPSK" w:hint="cs"/>
@@ -1133,7 +1101,110 @@
           <w:szCs w:val="40"/>
           <w:cs/>
         </w:rPr>
-        <w:t>อาจารย์ที่ปรึกษา</w:t>
+        <w:t>ปิย</w:t>
+      </w:r>
+      <w:proofErr w:type="spellEnd"/>
+      <w:r>
+        <w:rPr>
+          <w:rFonts w:ascii="TH SarabunPSK" w:eastAsia="Times New Roman" w:hAnsi="TH SarabunPSK" w:cs="TH SarabunPSK" w:hint="cs"/>
+          <w:color w:val="000000"/>
+          <w:sz w:val="40"/>
+          <w:szCs w:val="40"/>
+          <w:cs/>
+        </w:rPr>
+        <w:t>มาศ ศรีสมพันธ์</w:t>
+      </w:r>
+      <w:r>
+        <w:rPr>
+          <w:rFonts w:ascii="TH SarabunPSK" w:eastAsia="Times New Roman" w:hAnsi="TH SarabunPSK" w:cs="TH SarabunPSK"/>
+          <w:color w:val="000000"/>
+          <w:sz w:val="40"/>
+          <w:szCs w:val="40"/>
+        </w:rPr>
+        <w:br/>
+      </w:r>
+      <w:r>
+        <w:rPr>
+          <w:rFonts w:ascii="TH SarabunPSK" w:eastAsia="Times New Roman" w:hAnsi="TH SarabunPSK" w:cs="TH SarabunPSK" w:hint="cs"/>
+          <w:color w:val="000000"/>
+          <w:sz w:val="40"/>
+          <w:szCs w:val="40"/>
+          <w:cs/>
+        </w:rPr>
+        <w:t>อาจารย์</w:t>
+      </w:r>
+      <w:proofErr w:type="spellStart"/>
+      <w:r>
+        <w:rPr>
+          <w:rFonts w:ascii="TH SarabunPSK" w:eastAsia="Times New Roman" w:hAnsi="TH SarabunPSK" w:cs="TH SarabunPSK" w:hint="cs"/>
+          <w:color w:val="000000"/>
+          <w:sz w:val="40"/>
+          <w:szCs w:val="40"/>
+          <w:cs/>
+        </w:rPr>
+        <w:t>อัญ</w:t>
+      </w:r>
+      <w:proofErr w:type="spellEnd"/>
+      <w:r>
+        <w:rPr>
+          <w:rFonts w:ascii="TH SarabunPSK" w:eastAsia="Times New Roman" w:hAnsi="TH SarabunPSK" w:cs="TH SarabunPSK" w:hint="cs"/>
+          <w:color w:val="000000"/>
+          <w:sz w:val="40"/>
+          <w:szCs w:val="40"/>
+          <w:cs/>
+        </w:rPr>
+        <w:t>ชานา นิ่มอนุ</w:t>
+      </w:r>
+      <w:proofErr w:type="spellStart"/>
+      <w:r>
+        <w:rPr>
+          <w:rFonts w:ascii="TH SarabunPSK" w:eastAsia="Times New Roman" w:hAnsi="TH SarabunPSK" w:cs="TH SarabunPSK" w:hint="cs"/>
+          <w:color w:val="000000"/>
+          <w:sz w:val="40"/>
+          <w:szCs w:val="40"/>
+          <w:cs/>
+        </w:rPr>
+        <w:t>สส</w:t>
+      </w:r>
+      <w:proofErr w:type="spellEnd"/>
+      <w:r>
+        <w:rPr>
+          <w:rFonts w:ascii="TH SarabunPSK" w:eastAsia="Times New Roman" w:hAnsi="TH SarabunPSK" w:cs="TH SarabunPSK" w:hint="cs"/>
+          <w:color w:val="000000"/>
+          <w:sz w:val="40"/>
+          <w:szCs w:val="40"/>
+          <w:cs/>
+        </w:rPr>
+        <w:t>รณ์สกุล</w:t>
+      </w:r>
+      <w:r>
+        <w:rPr>
+          <w:rFonts w:ascii="TH SarabunPSK" w:eastAsia="Times New Roman" w:hAnsi="TH SarabunPSK" w:cs="TH SarabunPSK"/>
+          <w:color w:val="000000"/>
+          <w:sz w:val="40"/>
+          <w:szCs w:val="40"/>
+        </w:rPr>
+        <w:br/>
+      </w:r>
+      <w:r>
+        <w:rPr>
+          <w:rFonts w:ascii="TH SarabunPSK" w:eastAsia="Times New Roman" w:hAnsi="TH SarabunPSK" w:cs="TH SarabunPSK" w:hint="cs"/>
+          <w:color w:val="000000"/>
+          <w:sz w:val="40"/>
+          <w:szCs w:val="40"/>
+          <w:cs/>
+        </w:rPr>
+        <w:t xml:space="preserve">อาจารย์เสาวลักษณ์ </w:t>
+      </w:r>
+      <w:r>
+        <w:rPr>
+          <w:rFonts w:ascii="TH SarabunPSK" w:eastAsia="Times New Roman" w:hAnsi="TH SarabunPSK" w:cs="TH SarabunPSK" w:hint="cs"/>
+          <w:color w:val="000000"/>
+          <w:sz w:val="40"/>
+          <w:szCs w:val="40"/>
+          <w:cs/>
+        </w:rPr>
+        <w:t>กังวานสกุลทอง</w:t>
       </w:r>
     </w:p>
     <w:p>
@@ -1141,142 +1212,6 @@
         <w:jc w:val="center"/>
         <w:rPr>
           <w:rFonts w:ascii="TH SarabunPSK" w:eastAsia="Times New Roman" w:hAnsi="TH SarabunPSK" w:cs="TH SarabunPSK"/>
-          <w:b/>
-          <w:bCs/>
-          <w:color w:val="000000"/>
-          <w:sz w:val="28"/>
-        </w:rPr>
-      </w:pPr>
-      <w:r>
-        <w:rPr>
-          <w:rFonts w:ascii="TH SarabunPSK" w:eastAsia="Times New Roman" w:hAnsi="TH SarabunPSK" w:cs="TH SarabunPSK" w:hint="cs"/>
-          <w:color w:val="000000"/>
-          <w:sz w:val="40"/>
-          <w:szCs w:val="40"/>
-          <w:cs/>
-        </w:rPr>
-        <w:t>อาจารย์</w:t>
-      </w:r>
-      <w:proofErr w:type="spellStart"/>
-      <w:r>
-        <w:rPr>
-          <w:rFonts w:ascii="TH SarabunPSK" w:eastAsia="Times New Roman" w:hAnsi="TH SarabunPSK" w:cs="TH SarabunPSK" w:hint="cs"/>
-          <w:color w:val="000000"/>
-          <w:sz w:val="40"/>
-          <w:szCs w:val="40"/>
-          <w:cs/>
-        </w:rPr>
-        <w:t>ปิย</w:t>
-      </w:r>
-      <w:proofErr w:type="spellEnd"/>
-      <w:r>
-        <w:rPr>
-          <w:rFonts w:ascii="TH SarabunPSK" w:eastAsia="Times New Roman" w:hAnsi="TH SarabunPSK" w:cs="TH SarabunPSK" w:hint="cs"/>
-          <w:color w:val="000000"/>
-          <w:sz w:val="40"/>
-          <w:szCs w:val="40"/>
-          <w:cs/>
-        </w:rPr>
-        <w:t>มาศ ศรีสมพันธ์</w:t>
-      </w:r>
-      <w:r>
-        <w:rPr>
-          <w:rFonts w:ascii="TH SarabunPSK" w:eastAsia="Times New Roman" w:hAnsi="TH SarabunPSK" w:cs="TH SarabunPSK"/>
-          <w:color w:val="000000"/>
-          <w:sz w:val="40"/>
-          <w:szCs w:val="40"/>
-        </w:rPr>
-        <w:br/>
-      </w:r>
-      <w:r>
-        <w:rPr>
-          <w:rFonts w:ascii="TH SarabunPSK" w:eastAsia="Times New Roman" w:hAnsi="TH SarabunPSK" w:cs="TH SarabunPSK" w:hint="cs"/>
-          <w:color w:val="000000"/>
-          <w:sz w:val="40"/>
-          <w:szCs w:val="40"/>
-          <w:cs/>
-        </w:rPr>
-        <w:t>อาจารย์</w:t>
-      </w:r>
-      <w:proofErr w:type="spellStart"/>
-      <w:r>
-        <w:rPr>
-          <w:rFonts w:ascii="TH SarabunPSK" w:eastAsia="Times New Roman" w:hAnsi="TH SarabunPSK" w:cs="TH SarabunPSK" w:hint="cs"/>
-          <w:color w:val="000000"/>
-          <w:sz w:val="40"/>
-          <w:szCs w:val="40"/>
-          <w:cs/>
-        </w:rPr>
-        <w:t>อัญ</w:t>
-      </w:r>
-      <w:proofErr w:type="spellEnd"/>
-      <w:r>
-        <w:rPr>
-          <w:rFonts w:ascii="TH SarabunPSK" w:eastAsia="Times New Roman" w:hAnsi="TH SarabunPSK" w:cs="TH SarabunPSK" w:hint="cs"/>
-          <w:color w:val="000000"/>
-          <w:sz w:val="40"/>
-          <w:szCs w:val="40"/>
-          <w:cs/>
-        </w:rPr>
-        <w:t>ชานา นิ่มอนุ</w:t>
-      </w:r>
-      <w:proofErr w:type="spellStart"/>
-      <w:r>
-        <w:rPr>
-          <w:rFonts w:ascii="TH SarabunPSK" w:eastAsia="Times New Roman" w:hAnsi="TH SarabunPSK" w:cs="TH SarabunPSK" w:hint="cs"/>
-          <w:color w:val="000000"/>
-          <w:sz w:val="40"/>
-          <w:szCs w:val="40"/>
-          <w:cs/>
-        </w:rPr>
-        <w:t>สส</w:t>
-      </w:r>
-      <w:proofErr w:type="spellEnd"/>
-      <w:r>
-        <w:rPr>
-          <w:rFonts w:ascii="TH SarabunPSK" w:eastAsia="Times New Roman" w:hAnsi="TH SarabunPSK" w:cs="TH SarabunPSK" w:hint="cs"/>
-          <w:color w:val="000000"/>
-          <w:sz w:val="40"/>
-          <w:szCs w:val="40"/>
-          <w:cs/>
-        </w:rPr>
-        <w:t>รณ์สกุล</w:t>
-      </w:r>
-      <w:r>
-        <w:rPr>
-          <w:rFonts w:ascii="TH SarabunPSK" w:eastAsia="Times New Roman" w:hAnsi="TH SarabunPSK" w:cs="TH SarabunPSK"/>
-          <w:color w:val="000000"/>
-          <w:sz w:val="40"/>
-          <w:szCs w:val="40"/>
-        </w:rPr>
-        <w:br/>
-      </w:r>
-      <w:r>
-        <w:rPr>
-          <w:rFonts w:ascii="TH SarabunPSK" w:eastAsia="Times New Roman" w:hAnsi="TH SarabunPSK" w:cs="TH SarabunPSK" w:hint="cs"/>
-          <w:color w:val="000000"/>
-          <w:sz w:val="40"/>
-          <w:szCs w:val="40"/>
-          <w:cs/>
-        </w:rPr>
-        <w:t xml:space="preserve">อาจารย์เสาวลักษณ์ </w:t>
-      </w:r>
-      <w:r>
-        <w:rPr>
-          <w:rFonts w:ascii="TH SarabunPSK" w:eastAsia="Times New Roman" w:hAnsi="TH SarabunPSK" w:cs="TH SarabunPSK" w:hint="cs"/>
-          <w:color w:val="000000"/>
-          <w:sz w:val="40"/>
-          <w:szCs w:val="40"/>
-          <w:cs/>
-        </w:rPr>
-        <w:t>กังวานสกุลทอง</w:t>
-      </w:r>
-    </w:p>
-    <w:p>
-      <w:pPr>
-        <w:jc w:val="center"/>
-        <w:rPr>
-          <w:rFonts w:ascii="TH SarabunPSK" w:eastAsia="Times New Roman" w:hAnsi="TH SarabunPSK" w:cs="TH SarabunPSK" w:hint="cs"/>
           <w:b/>
           <w:bCs/>
           <w:color w:val="000000"/>
@@ -1887,7 +1822,7 @@
         <w:jc w:val="thaiDistribute"/>
         <w:textAlignment w:val="baseline"/>
         <w:rPr>
-          <w:rFonts w:ascii="TH SarabunPSK" w:eastAsia="Times New Roman" w:hAnsi="TH SarabunPSK" w:cs="TH SarabunPSK" w:hint="cs"/>
+          <w:rFonts w:ascii="TH SarabunPSK" w:eastAsia="Times New Roman" w:hAnsi="TH SarabunPSK" w:cs="TH SarabunPSK"/>
           <w:color w:val="000000"/>
           <w:sz w:val="32"/>
           <w:szCs w:val="32"/>
@@ -2385,19 +2320,7 @@
           <w:szCs w:val="32"/>
           <w:cs/>
         </w:rPr>
-        <w:t>เพื่อแก้ปัญหาเหล่านี้ และเป็นต้นแบบ</w:t>
-      </w:r>
-      <w:bookmarkStart w:id="0" w:name="_GoBack"/>
-      <w:bookmarkEnd w:id="0"/>
-      <w:r>
-        <w:rPr>
-          <w:rFonts w:ascii="TH SarabunPSK" w:eastAsia="Times New Roman" w:hAnsi="TH SarabunPSK" w:cs="TH SarabunPSK" w:hint="cs"/>
-          <w:color w:val="000000"/>
-          <w:sz w:val="32"/>
-          <w:szCs w:val="32"/>
-          <w:cs/>
-        </w:rPr>
-        <w:t>ให้กับการพัฒนาแอปพลิเคชันที่เกี่ยวข้องกับการ</w:t>
+        <w:t>เพื่อแก้ปัญหาเหล่านี้ และเป็นต้นแบบให้กับการพัฒนาแอปพลิเคชันที่เกี่ยวข้องกับการ</w:t>
       </w:r>
       <w:r>
         <w:rPr>
@@ -2416,7 +2339,7 @@
           <w:tab w:val="left" w:pos="720"/>
         </w:tabs>
         <w:rPr>
-          <w:rFonts w:ascii="TH SarabunPSK" w:eastAsia="Times New Roman" w:hAnsi="TH SarabunPSK" w:cs="TH SarabunPSK" w:hint="cs"/>
+          <w:rFonts w:ascii="TH SarabunPSK" w:eastAsia="Times New Roman" w:hAnsi="TH SarabunPSK" w:cs="TH SarabunPSK"/>
           <w:b/>
           <w:bCs/>
           <w:color w:val="000000"/>
@@ -2476,7 +2399,7 @@
         <w:ind w:firstLine="720"/>
         <w:jc w:val="thaiDistribute"/>
         <w:rPr>
-          <w:rFonts w:ascii="TH SarabunPSK" w:eastAsia="Times New Roman" w:hAnsi="TH SarabunPSK" w:cs="TH SarabunPSK" w:hint="cs"/>
+          <w:rFonts w:ascii="TH SarabunPSK" w:eastAsia="Times New Roman" w:hAnsi="TH SarabunPSK" w:cs="TH SarabunPSK"/>
           <w:sz w:val="32"/>
           <w:szCs w:val="32"/>
           <w:cs/>
@@ -2687,7 +2610,7 @@
           <w:tab w:val="left" w:pos="720"/>
         </w:tabs>
         <w:rPr>
-          <w:rFonts w:ascii="TH SarabunPSK" w:eastAsia="Times New Roman" w:hAnsi="TH SarabunPSK" w:cs="TH SarabunPSK" w:hint="cs"/>
+          <w:rFonts w:ascii="TH SarabunPSK" w:eastAsia="Times New Roman" w:hAnsi="TH SarabunPSK" w:cs="TH SarabunPSK"/>
           <w:b/>
           <w:bCs/>
           <w:color w:val="000000"/>
@@ -2747,7 +2670,7 @@
         <w:ind w:firstLine="720"/>
         <w:jc w:val="thaiDistribute"/>
         <w:rPr>
-          <w:rFonts w:ascii="TH SarabunPSK" w:eastAsia="Times New Roman" w:hAnsi="TH SarabunPSK" w:cs="TH SarabunPSK" w:hint="cs"/>
+          <w:rFonts w:ascii="TH SarabunPSK" w:eastAsia="Times New Roman" w:hAnsi="TH SarabunPSK" w:cs="TH SarabunPSK"/>
           <w:color w:val="000000"/>
           <w:sz w:val="32"/>
           <w:szCs w:val="32"/>
@@ -2972,7 +2895,7 @@
           <w:tab w:val="left" w:pos="720"/>
         </w:tabs>
         <w:rPr>
-          <w:rFonts w:ascii="TH SarabunPSK" w:eastAsia="Times New Roman" w:hAnsi="TH SarabunPSK" w:cs="TH SarabunPSK" w:hint="cs"/>
+          <w:rFonts w:ascii="TH SarabunPSK" w:eastAsia="Times New Roman" w:hAnsi="TH SarabunPSK" w:cs="TH SarabunPSK"/>
           <w:b/>
           <w:bCs/>
           <w:color w:val="000000"/>
@@ -3289,47 +3212,7 @@
           <w:sz w:val="32"/>
           <w:szCs w:val="32"/>
         </w:rPr>
-        <w:t>Samsung Galaxy J7 Prime</w:t>
-      </w:r>
-      <w:r>
-        <w:rPr>
-          <w:rFonts w:ascii="TH SarabunPSK" w:eastAsia="Times New Roman" w:hAnsi="TH SarabunPSK" w:cs="TH SarabunPSK"/>
-          <w:sz w:val="32"/>
-          <w:szCs w:val="32"/>
-        </w:rPr>
-        <w:t xml:space="preserve"> (Android </w:t>
-      </w:r>
-      <w:r>
-        <w:rPr>
-          <w:rFonts w:ascii="TH SarabunPSK" w:eastAsia="Times New Roman" w:hAnsi="TH SarabunPSK" w:cs="TH SarabunPSK"/>
-          <w:sz w:val="32"/>
-          <w:szCs w:val="32"/>
-        </w:rPr>
-        <w:t>6</w:t>
-      </w:r>
-      <w:r>
-        <w:rPr>
-          <w:rFonts w:ascii="TH SarabunPSK" w:eastAsia="Times New Roman" w:hAnsi="TH SarabunPSK" w:cs="TH SarabunPSK"/>
-          <w:sz w:val="32"/>
-          <w:szCs w:val="32"/>
-        </w:rPr>
-        <w:t>.0</w:t>
-      </w:r>
-      <w:r>
-        <w:rPr>
-          <w:rFonts w:ascii="TH SarabunPSK" w:eastAsia="Times New Roman" w:hAnsi="TH SarabunPSK" w:cs="TH SarabunPSK"/>
-          <w:sz w:val="32"/>
-          <w:szCs w:val="32"/>
-        </w:rPr>
-        <w:t>.1</w:t>
-      </w:r>
-      <w:r>
-        <w:rPr>
-          <w:rFonts w:ascii="TH SarabunPSK" w:eastAsia="Times New Roman" w:hAnsi="TH SarabunPSK" w:cs="TH SarabunPSK"/>
-          <w:sz w:val="32"/>
-          <w:szCs w:val="32"/>
-        </w:rPr>
-        <w:t xml:space="preserve">, </w:t>
+        <w:t xml:space="preserve">Samsung Galaxy J7 Prime (Android 6.0.1, </w:t>
       </w:r>
       <w:r>
         <w:rPr>
@@ -3854,7 +3737,7 @@
         <w:spacing w:after="0"/>
         <w:ind w:left="1985" w:hanging="1418"/>
         <w:rPr>
-          <w:rFonts w:ascii="TH SarabunPSK" w:eastAsia="Times New Roman" w:hAnsi="TH SarabunPSK" w:cs="TH SarabunPSK" w:hint="cs"/>
+          <w:rFonts w:ascii="TH SarabunPSK" w:eastAsia="Times New Roman" w:hAnsi="TH SarabunPSK" w:cs="TH SarabunPSK"/>
           <w:sz w:val="32"/>
           <w:szCs w:val="32"/>
         </w:rPr>
@@ -5453,7 +5336,7 @@
     <w:p>
       <w:pPr>
         <w:rPr>
-          <w:rFonts w:ascii="TH SarabunPSK" w:eastAsia="Times New Roman" w:hAnsi="TH SarabunPSK" w:cs="TH SarabunPSK" w:hint="cs"/>
+          <w:rFonts w:ascii="TH SarabunPSK" w:eastAsia="Times New Roman" w:hAnsi="TH SarabunPSK" w:cs="TH SarabunPSK"/>
           <w:b/>
           <w:bCs/>
           <w:color w:val="000000"/>
@@ -5624,7 +5507,7 @@
         <w:ind w:firstLine="720"/>
         <w:jc w:val="thaiDistribute"/>
         <w:rPr>
-          <w:rFonts w:ascii="TH SarabunPSK" w:hAnsi="TH SarabunPSK" w:cs="TH SarabunPSK" w:hint="cs"/>
+          <w:rFonts w:ascii="TH SarabunPSK" w:hAnsi="TH SarabunPSK" w:cs="TH SarabunPSK"/>
           <w:noProof/>
           <w:sz w:val="32"/>
           <w:szCs w:val="32"/>
@@ -5938,6 +5821,7 @@
           <w:id w:val="1274830370"/>
           <w:citation/>
         </w:sdtPr>
+        <w:sdtEndPr/>
         <w:sdtContent>
           <w:r>
             <w:rPr>
@@ -5986,7 +5870,7 @@
     <w:p>
       <w:pPr>
         <w:rPr>
-          <w:rFonts w:ascii="TH SarabunPSK" w:eastAsia="Times New Roman" w:hAnsi="TH SarabunPSK" w:cs="TH SarabunPSK" w:hint="cs"/>
+          <w:rFonts w:ascii="TH SarabunPSK" w:eastAsia="Times New Roman" w:hAnsi="TH SarabunPSK" w:cs="TH SarabunPSK"/>
           <w:sz w:val="32"/>
           <w:szCs w:val="32"/>
           <w:cs/>
@@ -6056,7 +5940,7 @@
     <w:p>
       <w:pPr>
         <w:rPr>
-          <w:rFonts w:ascii="TH SarabunPSK" w:eastAsia="Times New Roman" w:hAnsi="TH SarabunPSK" w:cs="TH SarabunPSK" w:hint="cs"/>
+          <w:rFonts w:ascii="TH SarabunPSK" w:eastAsia="Times New Roman" w:hAnsi="TH SarabunPSK" w:cs="TH SarabunPSK"/>
           <w:sz w:val="32"/>
           <w:szCs w:val="32"/>
           <w:cs/>
@@ -6135,7 +6019,7 @@
     <w:p>
       <w:pPr>
         <w:rPr>
-          <w:rFonts w:ascii="TH SarabunPSK" w:eastAsia="Times New Roman" w:hAnsi="TH SarabunPSK" w:cs="TH SarabunPSK" w:hint="cs"/>
+          <w:rFonts w:ascii="TH SarabunPSK" w:eastAsia="Times New Roman" w:hAnsi="TH SarabunPSK" w:cs="TH SarabunPSK"/>
           <w:sz w:val="32"/>
           <w:szCs w:val="32"/>
           <w:cs/>
@@ -6204,7 +6088,7 @@
     <w:p>
       <w:pPr>
         <w:rPr>
-          <w:rFonts w:ascii="TH SarabunPSK" w:eastAsia="Times New Roman" w:hAnsi="TH SarabunPSK" w:cs="TH SarabunPSK" w:hint="cs"/>
+          <w:rFonts w:ascii="TH SarabunPSK" w:eastAsia="Times New Roman" w:hAnsi="TH SarabunPSK" w:cs="TH SarabunPSK"/>
           <w:sz w:val="32"/>
           <w:szCs w:val="32"/>
           <w:cs/>
@@ -6265,7 +6149,7 @@
     <w:p>
       <w:pPr>
         <w:rPr>
-          <w:rFonts w:ascii="TH SarabunPSK" w:eastAsia="Times New Roman" w:hAnsi="TH SarabunPSK" w:cs="TH SarabunPSK" w:hint="cs"/>
+          <w:rFonts w:ascii="TH SarabunPSK" w:eastAsia="Times New Roman" w:hAnsi="TH SarabunPSK" w:cs="TH SarabunPSK"/>
           <w:sz w:val="32"/>
           <w:szCs w:val="32"/>
           <w:cs/>
@@ -6334,7 +6218,7 @@
     <w:p>
       <w:pPr>
         <w:rPr>
-          <w:rFonts w:ascii="TH SarabunPSK" w:eastAsia="Times New Roman" w:hAnsi="TH SarabunPSK" w:cs="TH SarabunPSK" w:hint="cs"/>
+          <w:rFonts w:ascii="TH SarabunPSK" w:eastAsia="Times New Roman" w:hAnsi="TH SarabunPSK" w:cs="TH SarabunPSK"/>
           <w:sz w:val="32"/>
           <w:szCs w:val="32"/>
           <w:cs/>
@@ -7253,6 +7137,7 @@
           <w:id w:val="-588319231"/>
           <w:citation/>
         </w:sdtPr>
+        <w:sdtEndPr/>
         <w:sdtContent>
           <w:r>
             <w:rPr>
@@ -8071,7 +7956,7 @@
         </w:rPr>
         <w:t xml:space="preserve"> </w:t>
       </w:r>
-      <w:bookmarkStart w:id="1" w:name="_Hlk7465160"/>
+      <w:bookmarkStart w:id="0" w:name="_Hlk7465160"/>
       <w:sdt>
         <w:sdtPr>
           <w:rPr>
@@ -8083,6 +7968,7 @@
           <w:id w:val="1951266864"/>
           <w:citation/>
         </w:sdtPr>
+        <w:sdtEndPr/>
         <w:sdtContent>
           <w:r>
             <w:rPr>
@@ -8132,7 +8018,7 @@
           </w:r>
         </w:sdtContent>
       </w:sdt>
-      <w:bookmarkEnd w:id="1"/>
+      <w:bookmarkEnd w:id="0"/>
     </w:p>
     <w:p>
       <w:pPr>
@@ -8977,6 +8863,7 @@
           <w:id w:val="-77372744"/>
           <w:citation/>
         </w:sdtPr>
+        <w:sdtEndPr/>
         <w:sdtContent>
           <w:r>
             <w:rPr>
@@ -9103,6 +8990,7 @@
           <w:id w:val="-1417321808"/>
           <w:citation/>
         </w:sdtPr>
+        <w:sdtEndPr/>
         <w:sdtContent>
           <w:r>
             <w:rPr>
@@ -9511,6 +9399,7 @@
           <w:id w:val="-1105185961"/>
           <w:citation/>
         </w:sdtPr>
+        <w:sdtEndPr/>
         <w:sdtContent>
           <w:r>
             <w:rPr>
@@ -9559,7 +9448,7 @@
     <w:p>
       <w:pPr>
         <w:rPr>
-          <w:rFonts w:ascii="TH SarabunPSK" w:eastAsia="Times New Roman" w:hAnsi="TH SarabunPSK" w:cs="TH SarabunPSK" w:hint="cs"/>
+          <w:rFonts w:ascii="TH SarabunPSK" w:eastAsia="Times New Roman" w:hAnsi="TH SarabunPSK" w:cs="TH SarabunPSK"/>
           <w:color w:val="000000"/>
           <w:sz w:val="32"/>
           <w:szCs w:val="32"/>
@@ -9648,6 +9537,7 @@
           <w:id w:val="-948160394"/>
           <w:citation/>
         </w:sdtPr>
+        <w:sdtEndPr/>
         <w:sdtContent>
           <w:r>
             <w:rPr>
@@ -10009,7 +9899,7 @@
         <w:ind w:firstLine="720"/>
         <w:jc w:val="thaiDistribute"/>
         <w:rPr>
-          <w:rFonts w:ascii="TH SarabunPSK" w:eastAsia="Times New Roman" w:hAnsi="TH SarabunPSK" w:cs="TH SarabunPSK" w:hint="cs"/>
+          <w:rFonts w:ascii="TH SarabunPSK" w:eastAsia="Times New Roman" w:hAnsi="TH SarabunPSK" w:cs="TH SarabunPSK"/>
           <w:color w:val="000000"/>
           <w:sz w:val="32"/>
           <w:szCs w:val="32"/>
@@ -10280,7 +10170,7 @@
         <w:ind w:firstLine="720"/>
         <w:jc w:val="thaiDistribute"/>
         <w:rPr>
-          <w:rFonts w:ascii="TH SarabunPSK" w:eastAsia="Times New Roman" w:hAnsi="TH SarabunPSK" w:cs="TH SarabunPSK" w:hint="cs"/>
+          <w:rFonts w:ascii="TH SarabunPSK" w:eastAsia="Times New Roman" w:hAnsi="TH SarabunPSK" w:cs="TH SarabunPSK"/>
           <w:color w:val="000000"/>
           <w:sz w:val="32"/>
           <w:szCs w:val="32"/>
@@ -11374,7 +11264,7 @@
         <w:spacing w:after="160"/>
         <w:jc w:val="thaiDistribute"/>
         <w:rPr>
-          <w:rFonts w:ascii="TH SarabunPSK" w:eastAsia="Times New Roman" w:hAnsi="TH SarabunPSK" w:cs="TH SarabunPSK" w:hint="cs"/>
+          <w:rFonts w:ascii="TH SarabunPSK" w:eastAsia="Times New Roman" w:hAnsi="TH SarabunPSK" w:cs="TH SarabunPSK"/>
           <w:b/>
           <w:bCs/>
           <w:color w:val="000000"/>
@@ -11840,6 +11730,7 @@
           <w:id w:val="-1193150513"/>
           <w:citation/>
         </w:sdtPr>
+        <w:sdtEndPr/>
         <w:sdtContent>
           <w:r>
             <w:rPr>
@@ -12145,7 +12036,7 @@
               <w:spacing w:line="276" w:lineRule="auto"/>
               <w:ind w:left="0"/>
               <w:rPr>
-                <w:rFonts w:ascii="TH SarabunPSK" w:eastAsia="Times New Roman" w:hAnsi="TH SarabunPSK" w:cs="TH SarabunPSK" w:hint="cs"/>
+                <w:rFonts w:ascii="TH SarabunPSK" w:eastAsia="Times New Roman" w:hAnsi="TH SarabunPSK" w:cs="TH SarabunPSK"/>
                 <w:b/>
                 <w:bCs/>
                 <w:color w:val="000000"/>
@@ -13750,6 +13641,7 @@
           <w:id w:val="71012751"/>
           <w:citation/>
         </w:sdtPr>
+        <w:sdtEndPr/>
         <w:sdtContent>
           <w:r>
             <w:rPr>
@@ -13816,7 +13708,7 @@
         <w:spacing w:after="160"/>
         <w:jc w:val="thaiDistribute"/>
         <w:rPr>
-          <w:rFonts w:ascii="TH SarabunPSK" w:eastAsia="Times New Roman" w:hAnsi="TH SarabunPSK" w:cs="TH SarabunPSK" w:hint="cs"/>
+          <w:rFonts w:ascii="TH SarabunPSK" w:eastAsia="Times New Roman" w:hAnsi="TH SarabunPSK" w:cs="TH SarabunPSK"/>
           <w:color w:val="000000"/>
           <w:sz w:val="32"/>
           <w:szCs w:val="32"/>
@@ -15233,6 +15125,7 @@
           <w:id w:val="-691986419"/>
           <w:citation/>
         </w:sdtPr>
+        <w:sdtEndPr/>
         <w:sdtContent>
           <w:r>
             <w:rPr>
@@ -15813,6 +15706,7 @@
           <w:id w:val="52443669"/>
           <w:citation/>
         </w:sdtPr>
+        <w:sdtEndPr/>
         <w:sdtContent>
           <w:r>
             <w:rPr>
@@ -16171,7 +16065,7 @@
         <w:spacing w:after="160"/>
         <w:jc w:val="center"/>
         <w:rPr>
-          <w:rFonts w:ascii="TH SarabunPSK" w:eastAsia="Times New Roman" w:hAnsi="TH SarabunPSK" w:cs="TH SarabunPSK" w:hint="cs"/>
+          <w:rFonts w:ascii="TH SarabunPSK" w:eastAsia="Times New Roman" w:hAnsi="TH SarabunPSK" w:cs="TH SarabunPSK"/>
           <w:sz w:val="44"/>
           <w:szCs w:val="44"/>
         </w:rPr>
@@ -16229,6 +16123,7 @@
         <w:pStyle w:val="af1"/>
         <w:spacing w:after="240" w:line="276" w:lineRule="auto"/>
         <w:ind w:firstLine="720"/>
+        <w:jc w:val="thaiDistribute"/>
         <w:rPr>
           <w:rFonts w:ascii="TH SarabunPSK" w:hAnsi="TH SarabunPSK" w:cs="TH SarabunPSK" w:hint="cs"/>
           <w:sz w:val="32"/>
@@ -16242,7 +16137,60 @@
           <w:szCs w:val="32"/>
           <w:cs/>
         </w:rPr>
+        <w:t>เนื่องจากโครงงานนี้มีวัตถุประสงค์เพื่อพัฒนาแอปพลิเคชันซึ่งเป็นซอฟต์</w:t>
+      </w:r>
+      <w:r>
+        <w:rPr>
+          <w:rFonts w:ascii="TH SarabunPSK" w:hAnsi="TH SarabunPSK" w:cs="TH SarabunPSK" w:hint="cs"/>
+          <w:sz w:val="32"/>
+          <w:szCs w:val="32"/>
+          <w:cs/>
+        </w:rPr>
+        <w:t xml:space="preserve">แวร์ </w:t>
+      </w:r>
+      <w:r>
+        <w:rPr>
+          <w:rFonts w:ascii="TH SarabunPSK" w:hAnsi="TH SarabunPSK" w:cs="TH SarabunPSK" w:hint="cs"/>
+          <w:sz w:val="32"/>
+          <w:szCs w:val="32"/>
+          <w:cs/>
+        </w:rPr>
         <w:t>ภายในโครงงาน</w:t>
+      </w:r>
+      <w:r>
+        <w:rPr>
+          <w:rFonts w:ascii="TH SarabunPSK" w:hAnsi="TH SarabunPSK" w:cs="TH SarabunPSK" w:hint="cs"/>
+          <w:sz w:val="32"/>
+          <w:szCs w:val="32"/>
+          <w:cs/>
+        </w:rPr>
+        <w:t>จะใช้</w:t>
+      </w:r>
+      <w:r>
+        <w:rPr>
+          <w:rFonts w:ascii="TH SarabunPSK" w:hAnsi="TH SarabunPSK" w:cs="TH SarabunPSK" w:hint="cs"/>
+          <w:sz w:val="32"/>
+          <w:szCs w:val="32"/>
+          <w:cs/>
+        </w:rPr>
+        <w:t xml:space="preserve">ขั้นตอนการพัฒนาซอฟต์แวร์มาใช้ในการดำเนินงาน ในโครงงานนี้จะใช้แบบจำลองน้ำตก </w:t>
+      </w:r>
+      <w:r>
+        <w:rPr>
+          <w:rFonts w:ascii="TH SarabunPSK" w:hAnsi="TH SarabunPSK" w:cs="TH SarabunPSK"/>
+          <w:sz w:val="32"/>
+          <w:szCs w:val="32"/>
+        </w:rPr>
+        <w:t xml:space="preserve">(Waterfall Model) </w:t>
+      </w:r>
+      <w:r>
+        <w:rPr>
+          <w:rFonts w:ascii="TH SarabunPSK" w:hAnsi="TH SarabunPSK" w:cs="TH SarabunPSK" w:hint="cs"/>
+          <w:sz w:val="32"/>
+          <w:szCs w:val="32"/>
+          <w:cs/>
+        </w:rPr>
+        <w:t>เป็นขั้นตอนดำเนินงาน วิธีดำเนินงาน มีดังนี้</w:t>
       </w:r>
     </w:p>
     <w:p>
@@ -16660,7 +16608,25 @@
           <w:szCs w:val="32"/>
           <w:cs/>
         </w:rPr>
-        <w:t>จะทำการจัดเรียงข้อมูลเป็นกลุ่มของอาจารย์ โดยในข้อมูลอาจารย์แต่ละคนจะเก็บข้อมูลแตกต่างกัน</w:t>
+        <w:t>จะทำการจัดเรียงข้อมูลเป็นกลุ่มของอาจารย์ โดยในข้อมูลอาจารย์แต่ละ</w:t>
+      </w:r>
+      <w:r>
+        <w:rPr>
+          <w:rFonts w:ascii="TH SarabunPSK" w:eastAsia="Times New Roman" w:hAnsi="TH SarabunPSK" w:cs="TH SarabunPSK" w:hint="cs"/>
+          <w:sz w:val="32"/>
+          <w:szCs w:val="32"/>
+          <w:cs/>
+        </w:rPr>
+        <w:t>ท่าน</w:t>
+      </w:r>
+      <w:r>
+        <w:rPr>
+          <w:rFonts w:ascii="TH SarabunPSK" w:eastAsia="Times New Roman" w:hAnsi="TH SarabunPSK" w:cs="TH SarabunPSK" w:hint="cs"/>
+          <w:sz w:val="32"/>
+          <w:szCs w:val="32"/>
+          <w:cs/>
+        </w:rPr>
+        <w:t>จะเก็บข้อมูลแตกต่างกัน</w:t>
       </w:r>
       <w:r>
         <w:rPr>
@@ -16670,100 +16636,191 @@
           <w:cs/>
         </w:rPr>
         <w:t xml:space="preserve"> </w:t>
+      </w:r>
+      <w:r>
+        <w:rPr>
+          <w:rFonts w:ascii="TH SarabunPSK" w:eastAsia="Times New Roman" w:hAnsi="TH SarabunPSK" w:cs="TH SarabunPSK"/>
+          <w:sz w:val="32"/>
+          <w:szCs w:val="32"/>
+        </w:rPr>
+        <w:t xml:space="preserve">50 </w:t>
+      </w:r>
+      <w:r>
+        <w:rPr>
+          <w:rFonts w:ascii="TH SarabunPSK" w:eastAsia="Times New Roman" w:hAnsi="TH SarabunPSK" w:cs="TH SarabunPSK" w:hint="cs"/>
+          <w:sz w:val="32"/>
+          <w:szCs w:val="32"/>
+          <w:cs/>
+        </w:rPr>
+        <w:t xml:space="preserve">ส่วน แต่ละส่วนจะระบุวันที่และคาบเอาไว้ </w:t>
+      </w:r>
+      <w:r>
+        <w:rPr>
+          <w:rFonts w:ascii="TH SarabunPSK" w:eastAsia="Times New Roman" w:hAnsi="TH SarabunPSK" w:cs="TH SarabunPSK"/>
+          <w:sz w:val="32"/>
+          <w:szCs w:val="32"/>
+        </w:rPr>
+        <w:t>(</w:t>
+      </w:r>
+      <w:r>
+        <w:rPr>
+          <w:rFonts w:ascii="TH SarabunPSK" w:eastAsia="Times New Roman" w:hAnsi="TH SarabunPSK" w:cs="TH SarabunPSK" w:hint="cs"/>
+          <w:sz w:val="32"/>
+          <w:szCs w:val="32"/>
+          <w:cs/>
+        </w:rPr>
+        <w:t>คล้ายตารางเรียนแต่เป็นของอาจารย์</w:t>
+      </w:r>
+      <w:r>
+        <w:rPr>
+          <w:rFonts w:ascii="TH SarabunPSK" w:eastAsia="Times New Roman" w:hAnsi="TH SarabunPSK" w:cs="TH SarabunPSK"/>
+          <w:sz w:val="32"/>
+          <w:szCs w:val="32"/>
+        </w:rPr>
+        <w:t xml:space="preserve">) </w:t>
+      </w:r>
+      <w:r>
+        <w:rPr>
+          <w:rFonts w:ascii="TH SarabunPSK" w:eastAsia="Times New Roman" w:hAnsi="TH SarabunPSK" w:cs="TH SarabunPSK" w:hint="cs"/>
+          <w:sz w:val="32"/>
+          <w:szCs w:val="32"/>
+          <w:cs/>
+        </w:rPr>
+        <w:t xml:space="preserve">และจะเก็บข้อมูลว่า </w:t>
+      </w:r>
+      <w:r>
+        <w:rPr>
+          <w:rFonts w:ascii="TH SarabunPSK" w:eastAsia="Times New Roman" w:hAnsi="TH SarabunPSK" w:cs="TH SarabunPSK" w:hint="cs"/>
+          <w:sz w:val="32"/>
+          <w:szCs w:val="32"/>
+          <w:cs/>
+        </w:rPr>
+        <w:t>ในคาบนั้น ๆ อาจารย์ท่านนี้สอนอยู่หรือไม่ ถ้ากำลังสอนอยู่</w:t>
+      </w:r>
+      <w:r>
+        <w:rPr>
+          <w:rFonts w:ascii="TH SarabunPSK" w:eastAsia="Times New Roman" w:hAnsi="TH SarabunPSK" w:cs="TH SarabunPSK"/>
+          <w:sz w:val="32"/>
+          <w:szCs w:val="32"/>
+        </w:rPr>
+        <w:t xml:space="preserve"> </w:t>
+      </w:r>
+      <w:r>
+        <w:rPr>
+          <w:rFonts w:ascii="TH SarabunPSK" w:eastAsia="Times New Roman" w:hAnsi="TH SarabunPSK" w:cs="TH SarabunPSK" w:hint="cs"/>
+          <w:sz w:val="32"/>
+          <w:szCs w:val="32"/>
+          <w:cs/>
+        </w:rPr>
+        <w:t>จะเก็บไว้ด้วยว่าอาจารย์สอน</w:t>
+      </w:r>
+      <w:r>
+        <w:rPr>
+          <w:rFonts w:ascii="TH SarabunPSK" w:eastAsia="Times New Roman" w:hAnsi="TH SarabunPSK" w:cs="TH SarabunPSK" w:hint="cs"/>
+          <w:sz w:val="32"/>
+          <w:szCs w:val="32"/>
+          <w:cs/>
+        </w:rPr>
+        <w:t>นักเรียน</w:t>
+      </w:r>
+      <w:r>
+        <w:rPr>
+          <w:rFonts w:ascii="TH SarabunPSK" w:eastAsia="Times New Roman" w:hAnsi="TH SarabunPSK" w:cs="TH SarabunPSK" w:hint="cs"/>
+          <w:sz w:val="32"/>
+          <w:szCs w:val="32"/>
+          <w:cs/>
+        </w:rPr>
+        <w:t xml:space="preserve">ห้องใด </w:t>
+      </w:r>
+      <w:r>
+        <w:rPr>
+          <w:rFonts w:ascii="TH SarabunPSK" w:eastAsia="Times New Roman" w:hAnsi="TH SarabunPSK" w:cs="TH SarabunPSK" w:hint="cs"/>
+          <w:sz w:val="32"/>
+          <w:szCs w:val="32"/>
+          <w:cs/>
+        </w:rPr>
+        <w:t>ที่ห้องไหน เป็นต้น</w:t>
       </w:r>
     </w:p>
     <w:p>
       <w:pPr>
-        <w:ind w:left="720"/>
+        <w:ind w:firstLine="720"/>
         <w:jc w:val="thaiDistribute"/>
         <w:rPr>
-          <w:rFonts w:ascii="TH SarabunPSK" w:eastAsia="Times New Roman" w:hAnsi="TH SarabunPSK" w:cs="TH SarabunPSK"/>
-          <w:sz w:val="32"/>
-          <w:szCs w:val="32"/>
-        </w:rPr>
-      </w:pPr>
-    </w:p>
-    <w:p>
-      <w:pPr>
-        <w:ind w:left="720"/>
-        <w:jc w:val="thaiDistribute"/>
-        <w:rPr>
-          <w:rFonts w:ascii="TH SarabunPSK" w:eastAsia="Times New Roman" w:hAnsi="TH SarabunPSK" w:cs="TH SarabunPSK"/>
-          <w:sz w:val="32"/>
-          <w:szCs w:val="32"/>
-        </w:rPr>
-      </w:pPr>
-      <w:r>
-        <w:rPr>
-          <w:rFonts w:ascii="TH SarabunPSK" w:eastAsia="Times New Roman" w:hAnsi="TH SarabunPSK" w:cs="TH SarabunPSK"/>
-          <w:sz w:val="32"/>
-          <w:szCs w:val="32"/>
-          <w:cs/>
-        </w:rPr>
-        <w:t>ผู้วิจัยต้องการพัฒนาแอปพลิเคชันสำหรับ</w:t>
-      </w:r>
-    </w:p>
-    <w:p>
-      <w:pPr>
-        <w:ind w:left="720"/>
-        <w:jc w:val="thaiDistribute"/>
-        <w:rPr>
-          <w:rFonts w:ascii="TH SarabunPSK" w:eastAsia="Times New Roman" w:hAnsi="TH SarabunPSK" w:cs="TH SarabunPSK" w:hint="cs"/>
-          <w:sz w:val="32"/>
-          <w:szCs w:val="32"/>
-          <w:cs/>
-        </w:rPr>
-      </w:pPr>
-      <w:r>
-        <w:rPr>
-          <w:rFonts w:ascii="TH SarabunPSK" w:eastAsia="Times New Roman" w:hAnsi="TH SarabunPSK" w:cs="TH SarabunPSK" w:hint="cs"/>
-          <w:color w:val="000000"/>
-          <w:sz w:val="32"/>
-          <w:szCs w:val="32"/>
-          <w:cs/>
-        </w:rPr>
-        <w:t>สำหรับนักเรียนห้อง ม.</w:t>
-      </w:r>
-      <w:r>
-        <w:rPr>
-          <w:rFonts w:ascii="TH SarabunPSK" w:eastAsia="Times New Roman" w:hAnsi="TH SarabunPSK" w:cs="TH SarabunPSK"/>
-          <w:color w:val="000000"/>
-          <w:sz w:val="32"/>
-          <w:szCs w:val="32"/>
-        </w:rPr>
-        <w:t xml:space="preserve">602 </w:t>
-      </w:r>
-      <w:r>
-        <w:rPr>
-          <w:rFonts w:ascii="TH SarabunPSK" w:eastAsia="Times New Roman" w:hAnsi="TH SarabunPSK" w:cs="TH SarabunPSK" w:hint="cs"/>
-          <w:color w:val="000000"/>
-          <w:sz w:val="32"/>
-          <w:szCs w:val="32"/>
-          <w:cs/>
-        </w:rPr>
-        <w:t>โรงเรียนสวนกุหลาบวิทยาลัย ที่มีความสามารถในการเพิ่ม แก้ไข ดัดแปลงข้อมูลต่าง ๆ และการส่งต่อข้อมูลระหว่างอุปกรณ์ได้</w:t>
-      </w:r>
-    </w:p>
-    <w:p>
-      <w:pPr>
-        <w:pStyle w:val="af1"/>
-        <w:spacing w:line="276" w:lineRule="auto"/>
-        <w:ind w:firstLine="720"/>
-        <w:rPr>
-          <w:rFonts w:ascii="TH SarabunPSK" w:hAnsi="TH SarabunPSK" w:cs="TH SarabunPSK" w:hint="cs"/>
-          <w:sz w:val="32"/>
-          <w:szCs w:val="32"/>
-          <w:cs/>
-        </w:rPr>
-      </w:pPr>
-      <w:r>
-        <w:rPr>
-          <w:rFonts w:ascii="TH SarabunPSK" w:hAnsi="TH SarabunPSK" w:cs="TH SarabunPSK" w:hint="cs"/>
+          <w:rFonts w:ascii="TH SarabunPSK" w:eastAsia="Times New Roman" w:hAnsi="TH SarabunPSK" w:cs="TH SarabunPSK" w:hint="cs"/>
+          <w:color w:val="000000"/>
+          <w:sz w:val="32"/>
+          <w:szCs w:val="32"/>
+          <w:cs/>
+        </w:rPr>
+      </w:pPr>
+      <w:r>
+        <w:rPr>
+          <w:rFonts w:ascii="TH SarabunPSK" w:eastAsia="Times New Roman" w:hAnsi="TH SarabunPSK" w:cs="TH SarabunPSK" w:hint="cs"/>
+          <w:sz w:val="32"/>
+          <w:szCs w:val="32"/>
+          <w:cs/>
+        </w:rPr>
+        <w:t>นอกจากนี้</w:t>
+      </w:r>
+      <w:r>
+        <w:rPr>
+          <w:rFonts w:ascii="TH SarabunPSK" w:eastAsia="Times New Roman" w:hAnsi="TH SarabunPSK" w:cs="TH SarabunPSK" w:hint="cs"/>
+          <w:sz w:val="32"/>
+          <w:szCs w:val="32"/>
+          <w:cs/>
+        </w:rPr>
+        <w:t xml:space="preserve"> แอปพลิเคชันต้องมีความสามารถในการ</w:t>
+      </w:r>
+      <w:r>
+        <w:rPr>
+          <w:rFonts w:ascii="TH SarabunPSK" w:eastAsia="Times New Roman" w:hAnsi="TH SarabunPSK" w:cs="TH SarabunPSK" w:hint="cs"/>
+          <w:color w:val="000000"/>
+          <w:sz w:val="32"/>
+          <w:szCs w:val="32"/>
+          <w:cs/>
+        </w:rPr>
+        <w:t>เพิ่ม แก้ไข ดัดแปลงข้อมูล และการส่งต่อข้อมูลระหว่างอุปกรณ์</w:t>
+      </w:r>
+      <w:r>
+        <w:rPr>
+          <w:rFonts w:ascii="TH SarabunPSK" w:eastAsia="Times New Roman" w:hAnsi="TH SarabunPSK" w:cs="TH SarabunPSK" w:hint="cs"/>
+          <w:color w:val="000000"/>
           <w:sz w:val="32"/>
           <w:szCs w:val="32"/>
           <w:cs/>
         </w:rPr>
         <w:t xml:space="preserve"> </w:t>
+      </w:r>
+      <w:r>
+        <w:rPr>
+          <w:rFonts w:ascii="TH SarabunPSK" w:eastAsia="Times New Roman" w:hAnsi="TH SarabunPSK" w:cs="TH SarabunPSK" w:hint="cs"/>
+          <w:color w:val="000000"/>
+          <w:sz w:val="32"/>
+          <w:szCs w:val="32"/>
+          <w:cs/>
+        </w:rPr>
+        <w:t>โดย</w:t>
+      </w:r>
+      <w:r>
+        <w:rPr>
+          <w:rFonts w:ascii="TH SarabunPSK" w:eastAsia="Times New Roman" w:hAnsi="TH SarabunPSK" w:cs="TH SarabunPSK" w:hint="cs"/>
+          <w:color w:val="000000"/>
+          <w:sz w:val="32"/>
+          <w:szCs w:val="32"/>
+          <w:cs/>
+        </w:rPr>
+        <w:t>ไม่ทำระบบให้มีขนาดใหญ่</w:t>
+      </w:r>
+      <w:r>
+        <w:rPr>
+          <w:rFonts w:ascii="TH SarabunPSK" w:eastAsia="Times New Roman" w:hAnsi="TH SarabunPSK" w:cs="TH SarabunPSK" w:hint="cs"/>
+          <w:color w:val="000000"/>
+          <w:sz w:val="32"/>
+          <w:szCs w:val="32"/>
+          <w:cs/>
+        </w:rPr>
+        <w:t>เพื่อประหยัดค่าบำรุงรักษาแอปพลิเคชัน</w:t>
       </w:r>
     </w:p>
     <w:p>
@@ -16824,6 +16881,8 @@
           <w:szCs w:val="32"/>
         </w:rPr>
       </w:pPr>
+      <w:bookmarkStart w:id="1" w:name="_GoBack"/>
+      <w:bookmarkEnd w:id="1"/>
     </w:p>
     <w:p>
       <w:pPr>
@@ -17022,7 +17081,7 @@
         </w:tabs>
         <w:spacing w:line="276" w:lineRule="auto"/>
         <w:rPr>
-          <w:rFonts w:ascii="TH SarabunPSK" w:hAnsi="TH SarabunPSK" w:cs="TH SarabunPSK" w:hint="cs"/>
+          <w:rFonts w:ascii="TH SarabunPSK" w:hAnsi="TH SarabunPSK" w:cs="TH SarabunPSK"/>
           <w:b/>
           <w:bCs/>
           <w:sz w:val="36"/>
@@ -17383,6 +17442,7 @@
           <w:id w:val="1345594695"/>
           <w:citation/>
         </w:sdtPr>
+        <w:sdtEndPr/>
         <w:sdtContent>
           <w:r>
             <w:rPr>
@@ -18891,6 +18951,7 @@
             <w:id w:val="111145805"/>
             <w:bibliography/>
           </w:sdtPr>
+          <w:sdtEndPr/>
           <w:sdtContent>
             <w:p>
               <w:pPr>
@@ -18970,7 +19031,6 @@
                 <w:pStyle w:val="a8"/>
                 <w:ind w:left="720" w:hanging="720"/>
                 <w:rPr>
-                  <w:rFonts w:hint="cs"/>
                   <w:noProof/>
                   <w:cs/>
                 </w:rPr>
@@ -19152,7 +19212,6 @@
                 <w:pStyle w:val="a8"/>
                 <w:ind w:left="720" w:hanging="720"/>
                 <w:rPr>
-                  <w:rFonts w:hint="cs"/>
                   <w:noProof/>
                   <w:cs/>
                 </w:rPr>
@@ -19217,7 +19276,6 @@
                 <w:pStyle w:val="a8"/>
                 <w:ind w:left="720" w:hanging="720"/>
                 <w:rPr>
-                  <w:rFonts w:hint="cs"/>
                   <w:noProof/>
                   <w:cs/>
                 </w:rPr>
@@ -19329,7 +19387,6 @@
                 <w:pStyle w:val="a8"/>
                 <w:ind w:left="720" w:hanging="720"/>
                 <w:rPr>
-                  <w:rFonts w:hint="cs"/>
                   <w:noProof/>
                   <w:cs/>
                 </w:rPr>
@@ -19452,7 +19509,6 @@
                 <w:pStyle w:val="a8"/>
                 <w:ind w:left="720" w:hanging="720"/>
                 <w:rPr>
-                  <w:rFonts w:hint="cs"/>
                   <w:noProof/>
                   <w:cs/>
                 </w:rPr>
@@ -19526,7 +19582,6 @@
                 <w:pStyle w:val="a8"/>
                 <w:ind w:left="720" w:hanging="720"/>
                 <w:rPr>
-                  <w:rFonts w:hint="cs"/>
                   <w:noProof/>
                   <w:cs/>
                 </w:rPr>
@@ -19563,7 +19618,6 @@
                 <w:pStyle w:val="a8"/>
                 <w:ind w:left="720" w:hanging="720"/>
                 <w:rPr>
-                  <w:rFonts w:hint="cs"/>
                   <w:noProof/>
                   <w:cs/>
                 </w:rPr>
@@ -24190,6 +24244,7 @@
   <w:style w:type="character" w:default="1" w:styleId="a0">
     <w:name w:val="Default Paragraph Font"/>
     <w:uiPriority w:val="1"/>
+    <w:semiHidden/>
     <w:unhideWhenUsed/>
   </w:style>
   <w:style w:type="table" w:default="1" w:styleId="a1">
@@ -25228,7 +25283,7 @@
 </file>
 
 <file path=customXml/itemProps1.xml><?xml version="1.0" encoding="utf-8"?>
-<ds:datastoreItem xmlns:ds="http://schemas.openxmlformats.org/officeDocument/2006/customXml" ds:itemID="{26077038-3F7C-4DFF-B22E-4C34BE282C0F}">
+<ds:datastoreItem xmlns:ds="http://schemas.openxmlformats.org/officeDocument/2006/customXml" ds:itemID="{8B39212D-FF6A-4E98-B06D-A18889ED8CB3}">
   <ds:schemaRefs>
     <ds:schemaRef ds:uri="http://schemas.openxmlformats.org/officeDocument/2006/bibliography"/>
   </ds:schemaRefs>

</xml_diff>